<commit_message>
Final report and extra cluster data added.
</commit_message>
<xml_diff>
--- a/london_housing_cost_analysis/Report.docx
+++ b/london_housing_cost_analysis/Report.docx
@@ -304,24 +304,168 @@
           <w:rPr>
             <w:rStyle w:val="Hyperlink"/>
           </w:rPr>
-          <w:t>https://api.foursquar</w:t>
-        </w:r>
-        <w:bookmarkStart w:id="0" w:name="_GoBack"/>
-        <w:bookmarkEnd w:id="0"/>
-        <w:r>
-          <w:rPr>
-            <w:rStyle w:val="Hyperlink"/>
-          </w:rPr>
-          <w:t>e</w:t>
-        </w:r>
-        <w:r>
-          <w:rPr>
-            <w:rStyle w:val="Hyperlink"/>
-          </w:rPr>
-          <w:t>.com</w:t>
+          <w:t>https://api.foursquare.com</w:t>
         </w:r>
       </w:hyperlink>
     </w:p>
+    <w:p/>
+    <w:p>
+      <w:pPr>
+        <w:pStyle w:val="Heading1"/>
+      </w:pPr>
+      <w:r>
+        <w:t>Methodology</w:t>
+      </w:r>
+    </w:p>
+    <w:p/>
+    <w:p>
+      <w:pPr>
+        <w:pStyle w:val="Heading2"/>
+      </w:pPr>
+      <w:r>
+        <w:t>Data Preprocessing</w:t>
+      </w:r>
+    </w:p>
+    <w:p/>
+    <w:p>
+      <w:r>
+        <w:t>There were certain preprocessing steps followed, to clean up data from the various sources.</w:t>
+      </w:r>
+    </w:p>
+    <w:p>
+      <w:r>
+        <w:t>Hyperlinks and numbers were removed from the Area data, and some rows having multiple data sets were split into individual data cells. Columns which were not relevant to the problem at hand such as trends etc. were dropped from all data sets.</w:t>
+      </w:r>
+    </w:p>
+    <w:p>
+      <w:r>
+        <w:t>After Foursquare data was retrieved, only the relevant venue details were used. One hot encoding was used to convert the</w:t>
+      </w:r>
+      <w:r>
+        <w:t xml:space="preserve"> categorical data into numerical data to use in clustering.</w:t>
+      </w:r>
+    </w:p>
+    <w:p>
+      <w:r>
+        <w:t>For the final clustering input, only the top 15 types of venues for each neighborhood were considered and the rest were ignored. This was to minimize noise as much as possible.</w:t>
+      </w:r>
+    </w:p>
+    <w:p>
+      <w:pPr>
+        <w:rPr>
+          <w:noProof/>
+        </w:rPr>
+      </w:pPr>
+      <w:r>
+        <w:t>The price of properties was normalized, to nullify any disproportionate influence on the clustering algorithm.</w:t>
+      </w:r>
+      <w:r>
+        <w:rPr>
+          <w:noProof/>
+        </w:rPr>
+        <w:t xml:space="preserve"> </w:t>
+      </w:r>
+      <w:r>
+        <w:rPr>
+          <w:noProof/>
+        </w:rPr>
+        <w:drawing>
+          <wp:inline distT="0" distB="0" distL="0" distR="0" wp14:anchorId="1F289C3E" wp14:editId="45DF29F8">
+            <wp:extent cx="5943600" cy="2155190"/>
+            <wp:effectExtent l="0" t="0" r="0" b="0"/>
+            <wp:docPr id="5" name="Picture 5"/>
+            <wp:cNvGraphicFramePr>
+              <a:graphicFrameLocks xmlns:a="http://schemas.openxmlformats.org/drawingml/2006/main" noChangeAspect="1"/>
+            </wp:cNvGraphicFramePr>
+            <a:graphic xmlns:a="http://schemas.openxmlformats.org/drawingml/2006/main">
+              <a:graphicData uri="http://schemas.openxmlformats.org/drawingml/2006/picture">
+                <pic:pic xmlns:pic="http://schemas.openxmlformats.org/drawingml/2006/picture">
+                  <pic:nvPicPr>
+                    <pic:cNvPr id="1" name=""/>
+                    <pic:cNvPicPr/>
+                  </pic:nvPicPr>
+                  <pic:blipFill>
+                    <a:blip r:embed="rId12"/>
+                    <a:stretch>
+                      <a:fillRect/>
+                    </a:stretch>
+                  </pic:blipFill>
+                  <pic:spPr>
+                    <a:xfrm>
+                      <a:off x="0" y="0"/>
+                      <a:ext cx="5943600" cy="2155190"/>
+                    </a:xfrm>
+                    <a:prstGeom prst="rect">
+                      <a:avLst/>
+                    </a:prstGeom>
+                  </pic:spPr>
+                </pic:pic>
+              </a:graphicData>
+            </a:graphic>
+          </wp:inline>
+        </w:drawing>
+      </w:r>
+    </w:p>
+    <w:p>
+      <w:pPr>
+        <w:pStyle w:val="Heading2"/>
+      </w:pPr>
+      <w:r>
+        <w:lastRenderedPageBreak/>
+        <w:t>Algorithm Selection and Evaluation</w:t>
+      </w:r>
+    </w:p>
+    <w:p/>
+    <w:p>
+      <w:r>
+        <w:t>K Means clustering was used as it is a robust unsupervised algorithm to cl</w:t>
+      </w:r>
+      <w:r>
+        <w:t>uster groups of similar items. After plotting for the optimal number of the number of clusters, it was decided to use 5 clusters as based on the elbow methodology for optimal number of clusters.</w:t>
+      </w:r>
+    </w:p>
+    <w:p>
+      <w:r>
+        <w:rPr>
+          <w:noProof/>
+        </w:rPr>
+        <w:drawing>
+          <wp:inline distT="0" distB="0" distL="0" distR="0" wp14:anchorId="10D239B9" wp14:editId="02E1500F">
+            <wp:extent cx="4086225" cy="2657475"/>
+            <wp:effectExtent l="0" t="0" r="9525" b="9525"/>
+            <wp:docPr id="4" name="Picture 4"/>
+            <wp:cNvGraphicFramePr>
+              <a:graphicFrameLocks xmlns:a="http://schemas.openxmlformats.org/drawingml/2006/main" noChangeAspect="1"/>
+            </wp:cNvGraphicFramePr>
+            <a:graphic xmlns:a="http://schemas.openxmlformats.org/drawingml/2006/main">
+              <a:graphicData uri="http://schemas.openxmlformats.org/drawingml/2006/picture">
+                <pic:pic xmlns:pic="http://schemas.openxmlformats.org/drawingml/2006/picture">
+                  <pic:nvPicPr>
+                    <pic:cNvPr id="1" name=""/>
+                    <pic:cNvPicPr/>
+                  </pic:nvPicPr>
+                  <pic:blipFill>
+                    <a:blip r:embed="rId13"/>
+                    <a:stretch>
+                      <a:fillRect/>
+                    </a:stretch>
+                  </pic:blipFill>
+                  <pic:spPr>
+                    <a:xfrm>
+                      <a:off x="0" y="0"/>
+                      <a:ext cx="4086225" cy="2657475"/>
+                    </a:xfrm>
+                    <a:prstGeom prst="rect">
+                      <a:avLst/>
+                    </a:prstGeom>
+                  </pic:spPr>
+                </pic:pic>
+              </a:graphicData>
+            </a:graphic>
+          </wp:inline>
+        </w:drawing>
+      </w:r>
+    </w:p>
     <w:p>
       <w:pPr>
         <w:pStyle w:val="ListParagraph"/>
@@ -330,8 +474,106 @@
     </w:p>
     <w:p>
       <w:pPr>
-        <w:pStyle w:val="ListParagraph"/>
-      </w:pPr>
+        <w:pStyle w:val="Heading1"/>
+      </w:pPr>
+      <w:r>
+        <w:t>Results</w:t>
+      </w:r>
+    </w:p>
+    <w:p/>
+    <w:p>
+      <w:r>
+        <w:t>Based on the above methodology, we were able to generate a heat map to show the clustering of neighborhoods as well as the average prices of suburbs. This can be of valuable information to people looking to move in/around London.</w:t>
+      </w:r>
+      <w:r>
+        <w:t xml:space="preserve"> However, there is no clear correlation between prices and clusters.</w:t>
+      </w:r>
+    </w:p>
+    <w:p>
+      <w:r>
+        <w:rPr>
+          <w:noProof/>
+        </w:rPr>
+        <w:drawing>
+          <wp:inline distT="0" distB="0" distL="0" distR="0" wp14:anchorId="674D847B" wp14:editId="603CCEED">
+            <wp:extent cx="4981575" cy="2610536"/>
+            <wp:effectExtent l="0" t="0" r="0" b="0"/>
+            <wp:docPr id="3" name="Picture 3"/>
+            <wp:cNvGraphicFramePr>
+              <a:graphicFrameLocks xmlns:a="http://schemas.openxmlformats.org/drawingml/2006/main" noChangeAspect="1"/>
+            </wp:cNvGraphicFramePr>
+            <a:graphic xmlns:a="http://schemas.openxmlformats.org/drawingml/2006/main">
+              <a:graphicData uri="http://schemas.openxmlformats.org/drawingml/2006/picture">
+                <pic:pic xmlns:pic="http://schemas.openxmlformats.org/drawingml/2006/picture">
+                  <pic:nvPicPr>
+                    <pic:cNvPr id="1" name=""/>
+                    <pic:cNvPicPr/>
+                  </pic:nvPicPr>
+                  <pic:blipFill>
+                    <a:blip r:embed="rId14"/>
+                    <a:stretch>
+                      <a:fillRect/>
+                    </a:stretch>
+                  </pic:blipFill>
+                  <pic:spPr>
+                    <a:xfrm>
+                      <a:off x="0" y="0"/>
+                      <a:ext cx="5011495" cy="2626215"/>
+                    </a:xfrm>
+                    <a:prstGeom prst="rect">
+                      <a:avLst/>
+                    </a:prstGeom>
+                  </pic:spPr>
+                </pic:pic>
+              </a:graphicData>
+            </a:graphic>
+          </wp:inline>
+        </w:drawing>
+      </w:r>
+    </w:p>
+    <w:p>
+      <w:pPr>
+        <w:pStyle w:val="Heading1"/>
+      </w:pPr>
+      <w:r>
+        <w:lastRenderedPageBreak/>
+        <w:t>Discussion</w:t>
+      </w:r>
+    </w:p>
+    <w:p/>
+    <w:p>
+      <w:r>
+        <w:t>Further work/analysis can be done on this</w:t>
+      </w:r>
+      <w:r>
+        <w:t xml:space="preserve"> in order to get more insights on significant drivers of property prices. </w:t>
+      </w:r>
+      <w:r>
+        <w:t>As observed in the above map, there is no clear correlation between prices and clusters.</w:t>
+      </w:r>
+      <w:r>
+        <w:t xml:space="preserve"> </w:t>
+      </w:r>
+    </w:p>
+    <w:p/>
+    <w:p>
+      <w:pPr>
+        <w:pStyle w:val="Heading1"/>
+      </w:pPr>
+      <w:r>
+        <w:t>Conclusion</w:t>
+      </w:r>
+    </w:p>
+    <w:p/>
+    <w:p>
+      <w:r>
+        <w:t xml:space="preserve">Therefore, using the above map and results obtained, anyone desiring to move into some other neighborhood in London can view similar neighborhoods and make an informed choice. </w:t>
+      </w:r>
+      <w:r>
+        <w:t>The multiple clusters associated with the areas have also been elaborated on in the Notebook.</w:t>
+      </w:r>
+      <w:bookmarkStart w:id="0" w:name="_GoBack"/>
+      <w:bookmarkEnd w:id="0"/>
     </w:p>
     <w:sectPr>
       <w:pgSz w:w="12240" w:h="15840"/>

</xml_diff>